<commit_message>
Update nxt motor controller nxt_pub.py
</commit_message>
<xml_diff>
--- a/Ubuntu_setup.docx
+++ b/Ubuntu_setup.docx
@@ -2900,6 +2900,594 @@
       </w:pPr>
       <w:r>
         <w:rPr/>
+      </w:r>
+    </w:p>
+    <w:p>
+      <w:pPr>
+        <w:pStyle w:val="Normal"/>
+        <w:bidi w:val="0"/>
+        <w:jc w:val="left"/>
+        <w:rPr/>
+      </w:pPr>
+      <w:r>
+        <w:rPr/>
+        <w:t>https://github.com/esteve/nxtpp</w:t>
+      </w:r>
+    </w:p>
+    <w:p>
+      <w:pPr>
+        <w:pStyle w:val="Normal"/>
+        <w:bidi w:val="0"/>
+        <w:jc w:val="left"/>
+        <w:rPr/>
+      </w:pPr>
+      <w:r>
+        <w:rPr/>
+        <w:t xml:space="preserve">   </w:t>
+      </w:r>
+      <w:r>
+        <w:rPr/>
+        <w:t>73  sudo apt-get install scons libusb-dev libusb-0.1-4</w:t>
+      </w:r>
+    </w:p>
+    <w:p>
+      <w:pPr>
+        <w:pStyle w:val="Normal"/>
+        <w:bidi w:val="0"/>
+        <w:jc w:val="left"/>
+        <w:rPr/>
+      </w:pPr>
+      <w:r>
+        <w:rPr/>
+        <w:t xml:space="preserve">   </w:t>
+      </w:r>
+      <w:r>
+        <w:rPr/>
+        <w:t>74  lsusb</w:t>
+      </w:r>
+    </w:p>
+    <w:p>
+      <w:pPr>
+        <w:pStyle w:val="Normal"/>
+        <w:bidi w:val="0"/>
+        <w:jc w:val="left"/>
+        <w:rPr/>
+      </w:pPr>
+      <w:r>
+        <w:rPr/>
+        <w:t xml:space="preserve">   </w:t>
+      </w:r>
+      <w:r>
+        <w:rPr/>
+        <w:t>75  sudo lsusb</w:t>
+      </w:r>
+    </w:p>
+    <w:p>
+      <w:pPr>
+        <w:pStyle w:val="Normal"/>
+        <w:bidi w:val="0"/>
+        <w:jc w:val="left"/>
+        <w:rPr/>
+      </w:pPr>
+      <w:r>
+        <w:rPr/>
+        <w:t xml:space="preserve">   </w:t>
+      </w:r>
+      <w:r>
+        <w:rPr/>
+        <w:t>76  groupadd lego</w:t>
+      </w:r>
+    </w:p>
+    <w:p>
+      <w:pPr>
+        <w:pStyle w:val="Normal"/>
+        <w:bidi w:val="0"/>
+        <w:jc w:val="left"/>
+        <w:rPr/>
+      </w:pPr>
+      <w:r>
+        <w:rPr/>
+        <w:t xml:space="preserve">   </w:t>
+      </w:r>
+      <w:r>
+        <w:rPr/>
+        <w:t>77  sudo groupadd lego</w:t>
+      </w:r>
+    </w:p>
+    <w:p>
+      <w:pPr>
+        <w:pStyle w:val="Normal"/>
+        <w:bidi w:val="0"/>
+        <w:jc w:val="left"/>
+        <w:rPr/>
+      </w:pPr>
+      <w:r>
+        <w:rPr/>
+        <w:t xml:space="preserve">   </w:t>
+      </w:r>
+      <w:r>
+        <w:rPr/>
+        <w:t>78  usermod -a -G lego [username]</w:t>
+      </w:r>
+    </w:p>
+    <w:p>
+      <w:pPr>
+        <w:pStyle w:val="Normal"/>
+        <w:bidi w:val="0"/>
+        <w:jc w:val="left"/>
+        <w:rPr/>
+      </w:pPr>
+      <w:r>
+        <w:rPr/>
+        <w:t xml:space="preserve">   </w:t>
+      </w:r>
+      <w:r>
+        <w:rPr/>
+        <w:t>79  usermod -a -G lego aswath</w:t>
+      </w:r>
+    </w:p>
+    <w:p>
+      <w:pPr>
+        <w:pStyle w:val="Normal"/>
+        <w:bidi w:val="0"/>
+        <w:jc w:val="left"/>
+        <w:rPr/>
+      </w:pPr>
+      <w:r>
+        <w:rPr/>
+        <w:t xml:space="preserve">   </w:t>
+      </w:r>
+      <w:r>
+        <w:rPr/>
+        <w:t>80  sudo usermod -a -G lego aswath</w:t>
+      </w:r>
+    </w:p>
+    <w:p>
+      <w:pPr>
+        <w:pStyle w:val="Normal"/>
+        <w:bidi w:val="0"/>
+        <w:jc w:val="left"/>
+        <w:rPr/>
+      </w:pPr>
+      <w:r>
+        <w:rPr/>
+        <w:t xml:space="preserve">   </w:t>
+      </w:r>
+      <w:r>
+        <w:rPr/>
+        <w:t>81  echo 'SUBSYSTEM=="usb", ATTRS{idVendor}=="0694", GROUP="lego", MODE="0660"' &gt; /etc/udev/rules.d/70-lego.rules</w:t>
+      </w:r>
+    </w:p>
+    <w:p>
+      <w:pPr>
+        <w:pStyle w:val="Normal"/>
+        <w:bidi w:val="0"/>
+        <w:jc w:val="left"/>
+        <w:rPr/>
+      </w:pPr>
+      <w:r>
+        <w:rPr/>
+        <w:t xml:space="preserve">   </w:t>
+      </w:r>
+      <w:r>
+        <w:rPr/>
+        <w:t>82  sudo echo 'SUBSYSTEM=="usb", ATTRS{idVendor}=="0694", GROUP="lego", MODE="0660"' &gt; /etc/udev/rules.d/70-lego.rules</w:t>
+      </w:r>
+    </w:p>
+    <w:p>
+      <w:pPr>
+        <w:pStyle w:val="Normal"/>
+        <w:bidi w:val="0"/>
+        <w:jc w:val="left"/>
+        <w:rPr/>
+      </w:pPr>
+      <w:r>
+        <w:rPr/>
+        <w:t xml:space="preserve">   </w:t>
+      </w:r>
+      <w:r>
+        <w:rPr/>
+        <w:t>83  lsusb</w:t>
+      </w:r>
+    </w:p>
+    <w:p>
+      <w:pPr>
+        <w:pStyle w:val="Normal"/>
+        <w:bidi w:val="0"/>
+        <w:jc w:val="left"/>
+        <w:rPr/>
+      </w:pPr>
+      <w:r>
+        <w:rPr/>
+        <w:t xml:space="preserve">   </w:t>
+      </w:r>
+      <w:r>
+        <w:rPr/>
+        <w:t>84  sudo lsusb</w:t>
+      </w:r>
+    </w:p>
+    <w:p>
+      <w:pPr>
+        <w:pStyle w:val="Normal"/>
+        <w:bidi w:val="0"/>
+        <w:jc w:val="left"/>
+        <w:rPr/>
+      </w:pPr>
+      <w:r>
+        <w:rPr/>
+        <w:t xml:space="preserve">   </w:t>
+      </w:r>
+      <w:r>
+        <w:rPr/>
+        <w:t>85  lsusb</w:t>
+      </w:r>
+    </w:p>
+    <w:p>
+      <w:pPr>
+        <w:pStyle w:val="Normal"/>
+        <w:bidi w:val="0"/>
+        <w:jc w:val="left"/>
+        <w:rPr/>
+      </w:pPr>
+      <w:r>
+        <w:rPr/>
+        <w:t xml:space="preserve">   </w:t>
+      </w:r>
+      <w:r>
+        <w:rPr/>
+        <w:t>86  sudo apt-get remove scons libusb-0.1-4</w:t>
+      </w:r>
+    </w:p>
+    <w:p>
+      <w:pPr>
+        <w:pStyle w:val="Normal"/>
+        <w:bidi w:val="0"/>
+        <w:jc w:val="left"/>
+        <w:rPr/>
+      </w:pPr>
+      <w:r>
+        <w:rPr/>
+        <w:t xml:space="preserve">   </w:t>
+      </w:r>
+      <w:r>
+        <w:rPr/>
+        <w:t>87  sudo apt-get install libusb</w:t>
+      </w:r>
+    </w:p>
+    <w:p>
+      <w:pPr>
+        <w:pStyle w:val="Normal"/>
+        <w:bidi w:val="0"/>
+        <w:jc w:val="left"/>
+        <w:rPr/>
+      </w:pPr>
+      <w:r>
+        <w:rPr/>
+        <w:t xml:space="preserve">   </w:t>
+      </w:r>
+      <w:r>
+        <w:rPr/>
+        <w:t>88  sudo apt-get install libusb-dev</w:t>
+      </w:r>
+    </w:p>
+    <w:p>
+      <w:pPr>
+        <w:pStyle w:val="Normal"/>
+        <w:bidi w:val="0"/>
+        <w:jc w:val="left"/>
+        <w:rPr/>
+      </w:pPr>
+      <w:r>
+        <w:rPr/>
+        <w:t xml:space="preserve">   </w:t>
+      </w:r>
+      <w:r>
+        <w:rPr/>
+        <w:t>89  sudo apt-get install libusb-1.0.0-dev</w:t>
+      </w:r>
+    </w:p>
+    <w:p>
+      <w:pPr>
+        <w:pStyle w:val="Normal"/>
+        <w:bidi w:val="0"/>
+        <w:jc w:val="left"/>
+        <w:rPr/>
+      </w:pPr>
+      <w:r>
+        <w:rPr/>
+        <w:t xml:space="preserve">   </w:t>
+      </w:r>
+      <w:r>
+        <w:rPr/>
+        <w:t>90  sudo apt-get install libusb-1.0.0</w:t>
+      </w:r>
+    </w:p>
+    <w:p>
+      <w:pPr>
+        <w:pStyle w:val="Normal"/>
+        <w:bidi w:val="0"/>
+        <w:jc w:val="left"/>
+        <w:rPr/>
+      </w:pPr>
+      <w:r>
+        <w:rPr/>
+        <w:t xml:space="preserve">   </w:t>
+      </w:r>
+      <w:r>
+        <w:rPr/>
+        <w:t>91  which libusb</w:t>
+      </w:r>
+    </w:p>
+    <w:p>
+      <w:pPr>
+        <w:pStyle w:val="Normal"/>
+        <w:bidi w:val="0"/>
+        <w:jc w:val="left"/>
+        <w:rPr/>
+      </w:pPr>
+      <w:r>
+        <w:rPr/>
+        <w:t xml:space="preserve">   </w:t>
+      </w:r>
+      <w:r>
+        <w:rPr/>
+        <w:t>92  what is libusb</w:t>
+      </w:r>
+    </w:p>
+    <w:p>
+      <w:pPr>
+        <w:pStyle w:val="Normal"/>
+        <w:bidi w:val="0"/>
+        <w:jc w:val="left"/>
+        <w:rPr/>
+      </w:pPr>
+      <w:r>
+        <w:rPr/>
+        <w:t xml:space="preserve">   </w:t>
+      </w:r>
+      <w:r>
+        <w:rPr/>
+        <w:t>93  sudo apt-get install libusb-1.0.0</w:t>
+      </w:r>
+    </w:p>
+    <w:p>
+      <w:pPr>
+        <w:pStyle w:val="Normal"/>
+        <w:bidi w:val="0"/>
+        <w:jc w:val="left"/>
+        <w:rPr/>
+      </w:pPr>
+      <w:r>
+        <w:rPr/>
+        <w:t xml:space="preserve">   </w:t>
+      </w:r>
+      <w:r>
+        <w:rPr/>
+        <w:t>94  sudo apt-get install libusb-dev</w:t>
+      </w:r>
+    </w:p>
+    <w:p>
+      <w:pPr>
+        <w:pStyle w:val="Normal"/>
+        <w:bidi w:val="0"/>
+        <w:jc w:val="left"/>
+        <w:rPr/>
+      </w:pPr>
+      <w:r>
+        <w:rPr/>
+        <w:t xml:space="preserve">   </w:t>
+      </w:r>
+      <w:r>
+        <w:rPr/>
+        <w:t xml:space="preserve">95  ./test </w:t>
+      </w:r>
+    </w:p>
+    <w:p>
+      <w:pPr>
+        <w:pStyle w:val="Normal"/>
+        <w:bidi w:val="0"/>
+        <w:jc w:val="left"/>
+        <w:rPr/>
+      </w:pPr>
+      <w:r>
+        <w:rPr/>
+        <w:t xml:space="preserve">   </w:t>
+      </w:r>
+      <w:r>
+        <w:rPr/>
+        <w:t>96  gedit main.cpp &amp;</w:t>
+      </w:r>
+    </w:p>
+    <w:p>
+      <w:pPr>
+        <w:pStyle w:val="Normal"/>
+        <w:bidi w:val="0"/>
+        <w:jc w:val="left"/>
+        <w:rPr/>
+      </w:pPr>
+      <w:r>
+        <w:rPr/>
+        <w:t xml:space="preserve">   </w:t>
+      </w:r>
+      <w:r>
+        <w:rPr/>
+        <w:t xml:space="preserve">97  g++ main.cpp </w:t>
+      </w:r>
+    </w:p>
+    <w:p>
+      <w:pPr>
+        <w:pStyle w:val="Normal"/>
+        <w:bidi w:val="0"/>
+        <w:jc w:val="left"/>
+        <w:rPr/>
+      </w:pPr>
+      <w:r>
+        <w:rPr/>
+        <w:t xml:space="preserve">   </w:t>
+      </w:r>
+      <w:r>
+        <w:rPr/>
+        <w:t>98  cd ..</w:t>
+      </w:r>
+    </w:p>
+    <w:p>
+      <w:pPr>
+        <w:pStyle w:val="Normal"/>
+        <w:bidi w:val="0"/>
+        <w:jc w:val="left"/>
+        <w:rPr/>
+      </w:pPr>
+      <w:r>
+        <w:rPr/>
+        <w:t xml:space="preserve">   </w:t>
+      </w:r>
+      <w:r>
+        <w:rPr/>
+        <w:t xml:space="preserve">99  g++ main.cpp </w:t>
+      </w:r>
+    </w:p>
+    <w:p>
+      <w:pPr>
+        <w:pStyle w:val="Normal"/>
+        <w:bidi w:val="0"/>
+        <w:jc w:val="left"/>
+        <w:rPr/>
+      </w:pPr>
+      <w:r>
+        <w:rPr/>
+        <w:t xml:space="preserve">  </w:t>
+      </w:r>
+      <w:r>
+        <w:rPr/>
+        <w:t>100  make</w:t>
+      </w:r>
+    </w:p>
+    <w:p>
+      <w:pPr>
+        <w:pStyle w:val="Normal"/>
+        <w:bidi w:val="0"/>
+        <w:jc w:val="left"/>
+        <w:rPr/>
+      </w:pPr>
+      <w:r>
+        <w:rPr/>
+        <w:t xml:space="preserve">  </w:t>
+      </w:r>
+      <w:r>
+        <w:rPr/>
+        <w:t>101  sudo make</w:t>
+      </w:r>
+    </w:p>
+    <w:p>
+      <w:pPr>
+        <w:pStyle w:val="Normal"/>
+        <w:bidi w:val="0"/>
+        <w:jc w:val="left"/>
+        <w:rPr/>
+      </w:pPr>
+      <w:r>
+        <w:rPr/>
+        <w:t xml:space="preserve">  </w:t>
+      </w:r>
+      <w:r>
+        <w:rPr/>
+        <w:t xml:space="preserve">102  ./test </w:t>
+      </w:r>
+    </w:p>
+    <w:p>
+      <w:pPr>
+        <w:pStyle w:val="Normal"/>
+        <w:bidi w:val="0"/>
+        <w:jc w:val="left"/>
+        <w:rPr/>
+      </w:pPr>
+      <w:r>
+        <w:rPr/>
+        <w:t xml:space="preserve">  </w:t>
+      </w:r>
+      <w:r>
+        <w:rPr/>
+        <w:t>103  sudo make</w:t>
+      </w:r>
+    </w:p>
+    <w:p>
+      <w:pPr>
+        <w:pStyle w:val="Normal"/>
+        <w:bidi w:val="0"/>
+        <w:jc w:val="left"/>
+        <w:rPr/>
+      </w:pPr>
+      <w:r>
+        <w:rPr/>
+        <w:t xml:space="preserve">  </w:t>
+      </w:r>
+      <w:r>
+        <w:rPr/>
+        <w:t>104  git status</w:t>
+      </w:r>
+    </w:p>
+    <w:p>
+      <w:pPr>
+        <w:pStyle w:val="Normal"/>
+        <w:bidi w:val="0"/>
+        <w:jc w:val="left"/>
+        <w:rPr/>
+      </w:pPr>
+      <w:r>
+        <w:rPr/>
+        <w:t xml:space="preserve">  </w:t>
+      </w:r>
+      <w:r>
+        <w:rPr/>
+        <w:t>105  sudo apt istall git</w:t>
+      </w:r>
+    </w:p>
+    <w:p>
+      <w:pPr>
+        <w:pStyle w:val="Normal"/>
+        <w:bidi w:val="0"/>
+        <w:jc w:val="left"/>
+        <w:rPr/>
+      </w:pPr>
+      <w:r>
+        <w:rPr/>
+        <w:t xml:space="preserve">  </w:t>
+      </w:r>
+      <w:r>
+        <w:rPr/>
+        <w:t>106  sudo apt install git</w:t>
+      </w:r>
+    </w:p>
+    <w:p>
+      <w:pPr>
+        <w:pStyle w:val="Normal"/>
+        <w:bidi w:val="0"/>
+        <w:jc w:val="left"/>
+        <w:rPr/>
+      </w:pPr>
+      <w:r>
+        <w:rPr/>
+        <w:t xml:space="preserve">  </w:t>
+      </w:r>
+      <w:r>
+        <w:rPr/>
+        <w:t>107  git status</w:t>
+      </w:r>
+    </w:p>
+    <w:p>
+      <w:pPr>
+        <w:pStyle w:val="Normal"/>
+        <w:bidi w:val="0"/>
+        <w:jc w:val="left"/>
+        <w:rPr/>
+      </w:pPr>
+      <w:r>
+        <w:rPr/>
+        <w:t xml:space="preserve">  </w:t>
+      </w:r>
+      <w:r>
+        <w:rPr/>
+        <w:t>108  history</w:t>
       </w:r>
     </w:p>
     <w:sectPr>

</xml_diff>